<commit_message>
Add support for config Teacher and subject hours
</commit_message>
<xml_diff>
--- a/PARA JORGE.docx
+++ b/PARA JORGE.docx
@@ -1,49 +1,11 @@
 
 <file path=word/document.xml><?xml version="1.0" encoding="utf-8"?>
-<w:document xmlns:o="urn:schemas-microsoft-com:office:office" xmlns:r="http://schemas.openxmlformats.org/officeDocument/2006/relationships" xmlns:v="urn:schemas-microsoft-com:vml" xmlns:w="http://schemas.openxmlformats.org/wordprocessingml/2006/main" xmlns:w10="urn:schemas-microsoft-com:office:word" xmlns:wp="http://schemas.openxmlformats.org/drawingml/2006/wordprocessingDrawing" xmlns:wps="http://schemas.microsoft.com/office/word/2010/wordprocessingShape" xmlns:wpg="http://schemas.microsoft.com/office/word/2010/wordprocessingGroup" xmlns:mc="http://schemas.openxmlformats.org/markup-compatibility/2006" xmlns:wp14="http://schemas.microsoft.com/office/word/2010/wordprocessingDrawing" xmlns:w14="http://schemas.microsoft.com/office/word/2010/wordml" mc:Ignorable="w14 wp14">
+<w:document xmlns:o="urn:schemas-microsoft-com:office:office" xmlns:r="http://schemas.openxmlformats.org/officeDocument/2006/relationships" xmlns:v="urn:schemas-microsoft-com:vml" xmlns:w="http://schemas.openxmlformats.org/wordprocessingml/2006/main" xmlns:w10="urn:schemas-microsoft-com:office:word" xmlns:wp="http://schemas.openxmlformats.org/drawingml/2006/wordprocessingDrawing">
   <w:body>
     <w:p>
       <w:pPr>
         <w:pStyle w:val="Normal"/>
         <w:rPr>
-          <w:b/>
-          <w:b/>
-          <w:bCs/>
-        </w:rPr>
-      </w:pPr>
-      <w:r>
-        <w:rPr>
-          <w:b/>
-          <w:bCs/>
-        </w:rPr>
-        <w:t>Soporte:</w:t>
-      </w:r>
-      <w:r/>
-    </w:p>
-    <w:p>
-      <w:pPr>
-        <w:pStyle w:val="Normal"/>
-        <w:rPr>
-          <w:b w:val="false"/>
-          <w:b w:val="false"/>
-          <w:bCs w:val="false"/>
-        </w:rPr>
-      </w:pPr>
-      <w:r>
-        <w:rPr>
-          <w:b w:val="false"/>
-          <w:bCs w:val="false"/>
-          <w:shd w:fill="FFFF00" w:val="clear"/>
-        </w:rPr>
-        <w:t>Mejorar apariencia del mensaje de la contraseña.</w:t>
-      </w:r>
-      <w:r/>
-    </w:p>
-    <w:p>
-      <w:pPr>
-        <w:pStyle w:val="Normal"/>
-        <w:rPr>
-          <w:b/>
           <w:b/>
           <w:bCs/>
           <w:lang w:val="es-VE"/>
@@ -57,71 +19,17 @@
         </w:rPr>
         <w:t>Reporte:</w:t>
       </w:r>
-      <w:r/>
-    </w:p>
-    <w:p>
-      <w:pPr>
-        <w:pStyle w:val="Normal"/>
-      </w:pPr>
-      <w:r>
-        <w:rPr/>
-        <w:t xml:space="preserve">NOTAS CERTIFICADAS </w:t>
-      </w:r>
-      <w:r/>
     </w:p>
     <w:p>
       <w:pPr>
         <w:pStyle w:val="Normal"/>
         <w:spacing w:before="0" w:after="200"/>
-        <w:rPr>
-          <w:b/>
-          <w:b/>
-          <w:bCs/>
-        </w:rPr>
+        <w:rPr/>
       </w:pPr>
       <w:r>
-        <w:rPr>
-          <w:b/>
-          <w:bCs/>
-        </w:rPr>
-        <w:t>Base de Datos:</w:t>
+        <w:rPr/>
+        <w:t>Ficha de Inscripción: Añadir información de la sección asignada.</w:t>
       </w:r>
-      <w:r/>
-    </w:p>
-    <w:p>
-      <w:pPr>
-        <w:pStyle w:val="Normal"/>
-        <w:spacing w:before="0" w:after="200"/>
-        <w:rPr>
-          <w:b w:val="false"/>
-          <w:b w:val="false"/>
-          <w:bCs w:val="false"/>
-        </w:rPr>
-      </w:pPr>
-      <w:r>
-        <w:rPr>
-          <w:b w:val="false"/>
-          <w:bCs w:val="false"/>
-          <w:shd w:fill="FFFF00" w:val="clear"/>
-        </w:rPr>
-        <w:t>Limpiar datos basura.</w:t>
-      </w:r>
-      <w:r/>
-    </w:p>
-    <w:p>
-      <w:pPr>
-        <w:pStyle w:val="Normal"/>
-        <w:spacing w:before="0" w:after="200"/>
-      </w:pPr>
-      <w:r>
-        <w:rPr>
-          <w:b w:val="false"/>
-          <w:bCs w:val="false"/>
-          <w:shd w:fill="FFFF00" w:val="clear"/>
-        </w:rPr>
-        <w:t>Dejar Datos de Modulo Localidad, Plantel, Cargo, Parentesco, Ambiente, Bloque de Hora, Modulo de Seguridad.</w:t>
-      </w:r>
-      <w:r/>
     </w:p>
     <w:sectPr>
       <w:type w:val="nextPage"/>
@@ -137,7 +45,7 @@
 </file>
 
 <file path=word/styles.xml><?xml version="1.0" encoding="utf-8"?>
-<w:styles xmlns:w="http://schemas.openxmlformats.org/wordprocessingml/2006/main" xmlns:w14="http://schemas.microsoft.com/office/word/2010/wordml" xmlns:mc="http://schemas.openxmlformats.org/markup-compatibility/2006" mc:Ignorable="w14">
+<w:styles xmlns:w="http://schemas.openxmlformats.org/wordprocessingml/2006/main">
   <w:docDefaults>
     <w:rPrDefault>
       <w:rPr>
@@ -152,7 +60,7 @@
       </w:pPr>
     </w:pPrDefault>
   </w:docDefaults>
-  <w:latentStyles w:defQFormat="0" w:count="267" w:defUnhideWhenUsed="1" w:defSemiHidden="1" w:defUIPriority="99" w:defLockedState="0">
+  <w:latentStyles w:count="267" w:defQFormat="0" w:defUnhideWhenUsed="1" w:defSemiHidden="1" w:defUIPriority="99" w:defLockedState="0">
     <w:lsdException w:qFormat="1" w:unhideWhenUsed="0" w:semiHidden="0" w:uiPriority="0" w:name="Normal"/>
     <w:lsdException w:qFormat="1" w:unhideWhenUsed="0" w:semiHidden="0" w:uiPriority="9" w:name="heading 1"/>
     <w:lsdException w:qFormat="1" w:uiPriority="9" w:name="heading 2"/>
@@ -381,9 +289,9 @@
   <w:style w:type="table" w:default="1" w:styleId="Tablanormal">
     <w:name w:val="Normal Table"/>
     <w:uiPriority w:val="99"/>
+    <w:qFormat/>
     <w:semiHidden/>
     <w:unhideWhenUsed/>
-    <w:qFormat/>
     <w:tblPr>
       <w:tblInd w:type="dxa" w:w="0"/>
       <w:tblCellMar>

</xml_diff>

<commit_message>
Support for Configurable Business
</commit_message>
<xml_diff>
--- a/PARA JORGE.docx
+++ b/PARA JORGE.docx
@@ -1,12 +1,13 @@
 
 <file path=word/document.xml><?xml version="1.0" encoding="utf-8"?>
-<w:document xmlns:o="urn:schemas-microsoft-com:office:office" xmlns:r="http://schemas.openxmlformats.org/officeDocument/2006/relationships" xmlns:v="urn:schemas-microsoft-com:vml" xmlns:w="http://schemas.openxmlformats.org/wordprocessingml/2006/main" xmlns:w10="urn:schemas-microsoft-com:office:word" xmlns:wp="http://schemas.openxmlformats.org/drawingml/2006/wordprocessingDrawing">
+<w:document xmlns:o="urn:schemas-microsoft-com:office:office" xmlns:r="http://schemas.openxmlformats.org/officeDocument/2006/relationships" xmlns:v="urn:schemas-microsoft-com:vml" xmlns:w="http://schemas.openxmlformats.org/wordprocessingml/2006/main" xmlns:w10="urn:schemas-microsoft-com:office:word" xmlns:wp="http://schemas.openxmlformats.org/drawingml/2006/wordprocessingDrawing" xmlns:wps="http://schemas.microsoft.com/office/word/2010/wordprocessingShape" xmlns:wpg="http://schemas.microsoft.com/office/word/2010/wordprocessingGroup" xmlns:mc="http://schemas.openxmlformats.org/markup-compatibility/2006" xmlns:wp14="http://schemas.microsoft.com/office/word/2010/wordprocessingDrawing" xmlns:w14="http://schemas.microsoft.com/office/word/2010/wordml" mc:Ignorable="w14 wp14">
   <w:body>
     <w:p>
       <w:pPr>
         <w:pStyle w:val="Normal"/>
         <w:rPr>
           <w:b/>
+          <w:b/>
           <w:bCs/>
           <w:lang w:val="es-VE"/>
         </w:rPr>
@@ -19,139 +20,97 @@
         </w:rPr>
         <w:t>Reporte:</w:t>
       </w:r>
-    </w:p>
-    <w:p>
-      <w:pPr>
-        <w:pStyle w:val="Normal"/>
+      <w:r/>
+    </w:p>
+    <w:p>
+      <w:pPr>
+        <w:pStyle w:val="Normal"/>
+      </w:pPr>
+      <w:r>
         <w:rPr/>
-      </w:pPr>
-      <w:r>
-        <w:rPr/>
-        <w:t xml:space="preserve">Diseñar reporte </w:t>
-      </w:r>
-      <w:r>
-        <w:rPr/>
-        <w:t>gráfico.</w:t>
-      </w:r>
-      <w:r>
-        <w:rPr/>
-        <w:t xml:space="preserve"> (A mi elección)</w:t>
-      </w:r>
-    </w:p>
-    <w:p>
-      <w:pPr>
-        <w:pStyle w:val="Normal"/>
-        <w:rPr/>
+        <w:t>Diseñar reporte gráfico. (A mi elección)</w:t>
+      </w:r>
+      <w:r/>
+    </w:p>
+    <w:p>
+      <w:pPr>
+        <w:pStyle w:val="Normal"/>
       </w:pPr>
       <w:r>
         <w:rPr/>
         <w:t>Añadir pie de pagina con una coletilla, Laura enviara coletilla.</w:t>
       </w:r>
-    </w:p>
-    <w:p>
-      <w:pPr>
-        <w:pStyle w:val="Normal"/>
-        <w:rPr/>
+      <w:r/>
+    </w:p>
+    <w:p>
+      <w:pPr>
+        <w:pStyle w:val="Normal"/>
       </w:pPr>
       <w:r>
         <w:rPr/>
         <w:t>Añadir firma del docente y la sección en el reporte de la Ficha de Inscripción</w:t>
       </w:r>
-    </w:p>
-    <w:p>
-      <w:pPr>
-        <w:pStyle w:val="Normal"/>
-        <w:rPr>
-          <w:b/>
-          <w:bCs/>
-        </w:rPr>
-      </w:pPr>
-      <w:r>
-        <w:rPr>
-          <w:b/>
-          <w:bCs/>
-        </w:rPr>
-        <w:t xml:space="preserve">Año </w:t>
-      </w:r>
-      <w:r>
-        <w:rPr>
-          <w:b/>
-          <w:bCs/>
-        </w:rPr>
-        <w:t>Académico</w:t>
-      </w:r>
-      <w:r>
-        <w:rPr>
-          <w:b/>
-          <w:bCs/>
-        </w:rPr>
-        <w:t>:</w:t>
-      </w:r>
-    </w:p>
-    <w:p>
-      <w:pPr>
-        <w:pStyle w:val="Normal"/>
-        <w:rPr>
-          <w:b w:val="false"/>
-          <w:bCs w:val="false"/>
-        </w:rPr>
-      </w:pPr>
-      <w:r>
-        <w:rPr>
-          <w:b w:val="false"/>
-          <w:bCs w:val="false"/>
-        </w:rPr>
-        <w:t xml:space="preserve">Ocultar el registro del año </w:t>
-      </w:r>
-      <w:r>
-        <w:rPr>
-          <w:b w:val="false"/>
-          <w:bCs w:val="false"/>
-        </w:rPr>
-        <w:t>académico</w:t>
-      </w:r>
-      <w:r>
-        <w:rPr>
-          <w:b w:val="false"/>
-          <w:bCs w:val="false"/>
-        </w:rPr>
-        <w:t>, Solo acceso a listar (Permisologia y lo hara Laura)</w:t>
-      </w:r>
-    </w:p>
-    <w:p>
-      <w:pPr>
-        <w:pStyle w:val="Normal"/>
-        <w:rPr>
-          <w:b w:val="false"/>
-          <w:bCs w:val="false"/>
-        </w:rPr>
-      </w:pPr>
-      <w:r>
-        <w:rPr>
-          <w:b w:val="false"/>
-          <w:bCs w:val="false"/>
-        </w:rPr>
-        <w:t xml:space="preserve">Modificar proceso de cerrar año académico, para que se cree un nuevo año académico desde esa ventana, tomando en consideración que la descripción  del nuevo año </w:t>
-      </w:r>
-      <w:r>
-        <w:rPr>
-          <w:b w:val="false"/>
-          <w:bCs w:val="false"/>
-        </w:rPr>
-        <w:t>académico</w:t>
-      </w:r>
-      <w:r>
-        <w:rPr>
-          <w:b w:val="false"/>
-          <w:bCs w:val="false"/>
-        </w:rPr>
-        <w:t xml:space="preserve"> debe ser el año del ultimo lapso del año a cerrar y el nuevo año.</w:t>
-      </w:r>
-    </w:p>
-    <w:p>
-      <w:pPr>
-        <w:pStyle w:val="Normal"/>
-        <w:rPr>
+      <w:r/>
+    </w:p>
+    <w:p>
+      <w:pPr>
+        <w:pStyle w:val="Normal"/>
+        <w:rPr>
+          <w:b/>
+          <w:b/>
+          <w:bCs/>
+        </w:rPr>
+      </w:pPr>
+      <w:r>
+        <w:rPr>
+          <w:b/>
+          <w:bCs/>
+        </w:rPr>
+        <w:t>Año Académico:</w:t>
+      </w:r>
+      <w:r/>
+    </w:p>
+    <w:p>
+      <w:pPr>
+        <w:pStyle w:val="Normal"/>
+        <w:rPr>
+          <w:b w:val="false"/>
+          <w:b w:val="false"/>
+          <w:bCs w:val="false"/>
+        </w:rPr>
+      </w:pPr>
+      <w:r>
+        <w:rPr>
+          <w:b w:val="false"/>
+          <w:bCs w:val="false"/>
+        </w:rPr>
+        <w:t>Ocultar el registro del año académico, Solo acceso a listar (Permisologia y lo hara Laura)</w:t>
+      </w:r>
+      <w:r/>
+    </w:p>
+    <w:p>
+      <w:pPr>
+        <w:pStyle w:val="Normal"/>
+        <w:rPr>
+          <w:b w:val="false"/>
+          <w:b w:val="false"/>
+          <w:bCs w:val="false"/>
+        </w:rPr>
+      </w:pPr>
+      <w:r>
+        <w:rPr>
+          <w:b w:val="false"/>
+          <w:bCs w:val="false"/>
+        </w:rPr>
+        <w:t>Modificar proceso de cerrar año académico, para que se cree un nuevo año académico desde esa ventana, tomando en consideración que la descripción  del nuevo año académico debe ser el año del ultimo lapso del año a cerrar y el nuevo año.</w:t>
+      </w:r>
+      <w:r/>
+    </w:p>
+    <w:p>
+      <w:pPr>
+        <w:pStyle w:val="Normal"/>
+        <w:rPr>
+          <w:b/>
           <w:b/>
           <w:bCs/>
         </w:rPr>
@@ -163,11 +122,13 @@
         </w:rPr>
         <w:t>Lapso:</w:t>
       </w:r>
-    </w:p>
-    <w:p>
-      <w:pPr>
-        <w:pStyle w:val="Normal"/>
-        <w:rPr>
+      <w:r/>
+    </w:p>
+    <w:p>
+      <w:pPr>
+        <w:pStyle w:val="Normal"/>
+        <w:rPr>
+          <w:b w:val="false"/>
           <w:b w:val="false"/>
           <w:bCs w:val="false"/>
         </w:rPr>
@@ -209,11 +170,13 @@
         </w:rPr>
         <w:t xml:space="preserve"> lapso del año académico a cerrar</w:t>
       </w:r>
-    </w:p>
-    <w:p>
-      <w:pPr>
-        <w:pStyle w:val="Normal"/>
-        <w:rPr>
+      <w:r/>
+    </w:p>
+    <w:p>
+      <w:pPr>
+        <w:pStyle w:val="Normal"/>
+        <w:rPr>
+          <w:b/>
           <w:b/>
           <w:bCs/>
         </w:rPr>
@@ -225,27 +188,75 @@
         </w:rPr>
         <w:t>Configuración del Negocio:</w:t>
       </w:r>
-    </w:p>
-    <w:p>
-      <w:pPr>
-        <w:pStyle w:val="Normal"/>
-        <w:rPr>
-          <w:b w:val="false"/>
-          <w:bCs w:val="false"/>
-        </w:rPr>
-      </w:pPr>
-      <w:r>
-        <w:rPr>
-          <w:b w:val="false"/>
-          <w:bCs w:val="false"/>
+      <w:r/>
+    </w:p>
+    <w:p>
+      <w:pPr>
+        <w:pStyle w:val="Normal"/>
+        <w:rPr>
+          <w:b w:val="false"/>
+          <w:shd w:fill="FFFFFF" w:val="clear"/>
+          <w:b w:val="false"/>
+          <w:bCs w:val="false"/>
+        </w:rPr>
+      </w:pPr>
+      <w:r>
+        <w:rPr>
+          <w:b w:val="false"/>
+          <w:bCs w:val="false"/>
+          <w:shd w:fill="FFFF00" w:val="clear"/>
         </w:rPr>
         <w:t>Añadir cantidad de materias aplazadas para reprobar y validar que no sean mas de 10.</w:t>
       </w:r>
-    </w:p>
-    <w:p>
-      <w:pPr>
-        <w:pStyle w:val="Normal"/>
-        <w:rPr>
+      <w:r/>
+    </w:p>
+    <w:p>
+      <w:pPr>
+        <w:pStyle w:val="Normal"/>
+      </w:pPr>
+      <w:r>
+        <w:rPr>
+          <w:b w:val="false"/>
+          <w:bCs w:val="false"/>
+          <w:shd w:fill="FFFF00" w:val="clear"/>
+        </w:rPr>
+        <w:t>Datos del padre o madre configurable según el negocio.</w:t>
+      </w:r>
+      <w:r/>
+    </w:p>
+    <w:p>
+      <w:pPr>
+        <w:pStyle w:val="Normal"/>
+      </w:pPr>
+      <w:r>
+        <w:rPr>
+          <w:b w:val="false"/>
+          <w:bCs w:val="false"/>
+          <w:shd w:fill="FFFF00" w:val="clear"/>
+        </w:rPr>
+        <w:t>Añadir imagen del cintillo que sea configurable.</w:t>
+      </w:r>
+      <w:r/>
+    </w:p>
+    <w:p>
+      <w:pPr>
+        <w:pStyle w:val="Normal"/>
+      </w:pPr>
+      <w:r>
+        <w:rPr>
+          <w:b w:val="false"/>
+          <w:bCs w:val="false"/>
+          <w:shd w:fill="FFFF00" w:val="clear"/>
+        </w:rPr>
+        <w:t>Añadir cantidad máxima de materias por sección.</w:t>
+      </w:r>
+      <w:r/>
+    </w:p>
+    <w:p>
+      <w:pPr>
+        <w:pStyle w:val="Normal"/>
+        <w:rPr>
+          <w:b/>
           <w:b/>
           <w:bCs/>
         </w:rPr>
@@ -257,14 +268,16 @@
         </w:rPr>
         <w:t>Capcha:</w:t>
       </w:r>
-    </w:p>
-    <w:p>
-      <w:pPr>
-        <w:pStyle w:val="Normal"/>
-        <w:rPr>
-          <w:b w:val="false"/>
-          <w:bCs w:val="false"/>
-          <w:shd w:fill="FFFF00" w:val="clear"/>
+      <w:r/>
+    </w:p>
+    <w:p>
+      <w:pPr>
+        <w:pStyle w:val="Normal"/>
+        <w:rPr>
+          <w:b w:val="false"/>
+          <w:shd w:fill="FFFF00" w:val="clear"/>
+          <w:b w:val="false"/>
+          <w:bCs w:val="false"/>
         </w:rPr>
       </w:pPr>
       <w:r>
@@ -275,11 +288,13 @@
         </w:rPr>
         <w:t>Validar que el texto sea exacto a como aparece en la imagen</w:t>
       </w:r>
-    </w:p>
-    <w:p>
-      <w:pPr>
-        <w:pStyle w:val="Normal"/>
-        <w:rPr>
+      <w:r/>
+    </w:p>
+    <w:p>
+      <w:pPr>
+        <w:pStyle w:val="Normal"/>
+        <w:rPr>
+          <w:b/>
           <w:b/>
           <w:bCs/>
         </w:rPr>
@@ -291,14 +306,16 @@
         </w:rPr>
         <w:t>Preguntas de Seguridad:</w:t>
       </w:r>
-    </w:p>
-    <w:p>
-      <w:pPr>
-        <w:pStyle w:val="Normal"/>
-        <w:rPr>
-          <w:b w:val="false"/>
-          <w:bCs w:val="false"/>
-          <w:shd w:fill="FFFF00" w:val="clear"/>
+      <w:r/>
+    </w:p>
+    <w:p>
+      <w:pPr>
+        <w:pStyle w:val="Normal"/>
+        <w:rPr>
+          <w:b w:val="false"/>
+          <w:shd w:fill="FFFF00" w:val="clear"/>
+          <w:b w:val="false"/>
+          <w:bCs w:val="false"/>
         </w:rPr>
       </w:pPr>
       <w:r>
@@ -309,212 +326,147 @@
         </w:rPr>
         <w:t>Validar que el texto sea mayor o igual a 6</w:t>
       </w:r>
-    </w:p>
-    <w:p>
-      <w:pPr>
-        <w:pStyle w:val="Normal"/>
-        <w:rPr>
-          <w:b/>
-          <w:bCs/>
-          <w:shd w:fill="auto" w:val="clear"/>
-        </w:rPr>
-      </w:pPr>
-      <w:r>
-        <w:rPr>
-          <w:b/>
-          <w:bCs/>
-          <w:shd w:fill="auto" w:val="clear"/>
+      <w:r/>
+    </w:p>
+    <w:p>
+      <w:pPr>
+        <w:pStyle w:val="Normal"/>
+        <w:rPr>
+          <w:b/>
+          <w:shd w:fill="FFFFFF" w:val="clear"/>
+          <w:b/>
+          <w:bCs/>
+        </w:rPr>
+      </w:pPr>
+      <w:r>
+        <w:rPr>
+          <w:b/>
+          <w:bCs/>
+          <w:shd w:fill="FFFFFF" w:val="clear"/>
         </w:rPr>
         <w:t>Proceso de Inscripción:</w:t>
       </w:r>
-    </w:p>
-    <w:p>
-      <w:pPr>
-        <w:pStyle w:val="Normal"/>
-        <w:rPr>
-          <w:b w:val="false"/>
-          <w:bCs w:val="false"/>
-          <w:shd w:fill="auto" w:val="clear"/>
-        </w:rPr>
-      </w:pPr>
-      <w:r>
-        <w:rPr>
-          <w:b w:val="false"/>
-          <w:bCs w:val="false"/>
-          <w:shd w:fill="auto" w:val="clear"/>
+      <w:r/>
+    </w:p>
+    <w:p>
+      <w:pPr>
+        <w:pStyle w:val="Normal"/>
+      </w:pPr>
+      <w:r>
+        <w:rPr>
+          <w:b w:val="false"/>
+          <w:bCs w:val="false"/>
+          <w:shd w:fill="FFFFFF" w:val="clear"/>
         </w:rPr>
         <w:t>Indicar si es nuevo ingreso o estudiante regular según el grado escolar en el que se encuentre, los radio button son solo lectura, ocultar el grado escolar del formulario.</w:t>
       </w:r>
-    </w:p>
-    <w:p>
-      <w:pPr>
-        <w:pStyle w:val="Normal"/>
-        <w:rPr>
-          <w:b w:val="false"/>
-          <w:bCs w:val="false"/>
-          <w:shd w:fill="auto" w:val="clear"/>
-        </w:rPr>
-      </w:pPr>
-      <w:r>
-        <w:rPr>
-          <w:b w:val="false"/>
-          <w:bCs w:val="false"/>
-          <w:shd w:fill="auto" w:val="clear"/>
-        </w:rPr>
-        <w:t>Datos del padre o madre configurable según el negocio.</w:t>
-      </w:r>
-    </w:p>
-    <w:p>
-      <w:pPr>
-        <w:pStyle w:val="Normal"/>
-        <w:rPr>
-          <w:b/>
-          <w:bCs/>
-          <w:shd w:fill="auto" w:val="clear"/>
-        </w:rPr>
-      </w:pPr>
-      <w:r>
-        <w:rPr>
-          <w:b/>
-          <w:bCs/>
-          <w:shd w:fill="auto" w:val="clear"/>
+      <w:r/>
+    </w:p>
+    <w:p>
+      <w:pPr>
+        <w:pStyle w:val="Normal"/>
+        <w:rPr>
+          <w:b/>
+          <w:shd w:fill="FFFFFF" w:val="clear"/>
+          <w:b/>
+          <w:bCs/>
+        </w:rPr>
+      </w:pPr>
+      <w:r>
+        <w:rPr>
+          <w:b/>
+          <w:bCs/>
+          <w:shd w:fill="FFFFFF" w:val="clear"/>
         </w:rPr>
         <w:t>Proceso de Inscripción para Estudiantes Foraneos:</w:t>
       </w:r>
-    </w:p>
-    <w:p>
-      <w:pPr>
-        <w:pStyle w:val="Normal"/>
-        <w:rPr>
-          <w:b w:val="false"/>
-          <w:bCs w:val="false"/>
-          <w:shd w:fill="auto" w:val="clear"/>
-        </w:rPr>
-      </w:pPr>
-      <w:r>
-        <w:rPr>
-          <w:b w:val="false"/>
-          <w:bCs w:val="false"/>
-          <w:shd w:fill="auto" w:val="clear"/>
+      <w:r/>
+    </w:p>
+    <w:p>
+      <w:pPr>
+        <w:pStyle w:val="Normal"/>
+        <w:rPr>
+          <w:b w:val="false"/>
+          <w:shd w:fill="FFFFFF" w:val="clear"/>
+          <w:b w:val="false"/>
+          <w:bCs w:val="false"/>
+        </w:rPr>
+      </w:pPr>
+      <w:r>
+        <w:rPr>
+          <w:b w:val="false"/>
+          <w:bCs w:val="false"/>
+          <w:shd w:fill="FFFFFF" w:val="clear"/>
         </w:rPr>
         <w:t xml:space="preserve">Misma ventana solo que tiene la opción para seleccionar el grado escolar a inscribir </w:t>
       </w:r>
-    </w:p>
-    <w:p>
-      <w:pPr>
-        <w:pStyle w:val="Normal"/>
-        <w:rPr>
-          <w:b w:val="false"/>
-          <w:bCs w:val="false"/>
-          <w:shd w:fill="auto" w:val="clear"/>
-        </w:rPr>
-      </w:pPr>
-      <w:r>
-        <w:rPr>
-          <w:b w:val="false"/>
-          <w:bCs w:val="false"/>
-          <w:shd w:fill="auto" w:val="clear"/>
+      <w:r/>
+    </w:p>
+    <w:p>
+      <w:pPr>
+        <w:pStyle w:val="Normal"/>
+        <w:rPr>
+          <w:b w:val="false"/>
+          <w:shd w:fill="FFFFFF" w:val="clear"/>
+          <w:b w:val="false"/>
+          <w:bCs w:val="false"/>
+        </w:rPr>
+      </w:pPr>
+      <w:r>
+        <w:rPr>
+          <w:b w:val="false"/>
+          <w:bCs w:val="false"/>
+          <w:shd w:fill="FFFFFF" w:val="clear"/>
         </w:rPr>
         <w:t>añadir notas certificadas del liceo de procedencia como recaudo de documentos.</w:t>
       </w:r>
-    </w:p>
-    <w:p>
-      <w:pPr>
-        <w:pStyle w:val="Normal"/>
-        <w:rPr>
-          <w:b/>
-          <w:bCs/>
-          <w:shd w:fill="auto" w:val="clear"/>
-        </w:rPr>
-      </w:pPr>
-      <w:r>
-        <w:rPr>
-          <w:b/>
-          <w:bCs/>
-          <w:shd w:fill="auto" w:val="clear"/>
-        </w:rPr>
-      </w:r>
-    </w:p>
-    <w:p>
-      <w:pPr>
-        <w:pStyle w:val="Normal"/>
-        <w:pageBreakBefore/>
-        <w:rPr>
-          <w:b/>
-          <w:bCs/>
-          <w:shd w:fill="auto" w:val="clear"/>
-        </w:rPr>
-      </w:pPr>
-      <w:r>
-        <w:rPr>
-          <w:b/>
-          <w:bCs/>
-          <w:shd w:fill="auto" w:val="clear"/>
-        </w:rPr>
-        <w:t>Configuración del Negocio:</w:t>
-      </w:r>
-    </w:p>
-    <w:p>
-      <w:pPr>
-        <w:pStyle w:val="Normal"/>
-        <w:rPr>
-          <w:b w:val="false"/>
-          <w:bCs w:val="false"/>
-          <w:shd w:fill="auto" w:val="clear"/>
-        </w:rPr>
-      </w:pPr>
-      <w:r>
-        <w:rPr>
-          <w:b w:val="false"/>
-          <w:bCs w:val="false"/>
-          <w:shd w:fill="auto" w:val="clear"/>
-        </w:rPr>
-        <w:t>Añadir imagen del cintillo que sea configurable.</w:t>
-      </w:r>
-    </w:p>
-    <w:p>
-      <w:pPr>
-        <w:pStyle w:val="Normal"/>
-        <w:rPr>
-          <w:b w:val="false"/>
-          <w:bCs w:val="false"/>
-          <w:shd w:fill="auto" w:val="clear"/>
-        </w:rPr>
-      </w:pPr>
-      <w:r>
-        <w:rPr>
-          <w:b w:val="false"/>
-          <w:bCs w:val="false"/>
-          <w:shd w:fill="auto" w:val="clear"/>
-        </w:rPr>
-        <w:t>Añadir cantidad máxima de materias por sección.</w:t>
-      </w:r>
-    </w:p>
-    <w:p>
-      <w:pPr>
-        <w:pStyle w:val="Normal"/>
-        <w:rPr>
-          <w:b/>
-          <w:bCs/>
-          <w:shd w:fill="auto" w:val="clear"/>
-        </w:rPr>
-      </w:pPr>
-      <w:r>
-        <w:rPr>
-          <w:b/>
-          <w:bCs/>
-          <w:shd w:fill="auto" w:val="clear"/>
+      <w:r/>
+    </w:p>
+    <w:p>
+      <w:pPr>
+        <w:pStyle w:val="Normal"/>
+        <w:rPr>
+          <w:sz w:val="22"/>
+          <w:sz w:val="22"/>
+          <w:szCs w:val="22"/>
+          <w:rFonts w:ascii="Calibri" w:hAnsi="Calibri" w:eastAsia="Calibri" w:cs=""/>
+          <w:color w:val="00000A"/>
+          <w:lang w:val="es-VE" w:eastAsia="en-US" w:bidi="ar-SA"/>
+        </w:rPr>
+      </w:pPr>
+      <w:r>
+        <w:rPr/>
+      </w:r>
+      <w:r/>
+    </w:p>
+    <w:p>
+      <w:pPr>
+        <w:pStyle w:val="Normal"/>
+        <w:rPr>
+          <w:b/>
+          <w:shd w:fill="FFFFFF" w:val="clear"/>
+          <w:b/>
+          <w:bCs/>
+        </w:rPr>
+      </w:pPr>
+      <w:r>
+        <w:rPr>
+          <w:b/>
+          <w:bCs/>
+          <w:shd w:fill="FFFFFF" w:val="clear"/>
         </w:rPr>
         <w:t>Sección:</w:t>
       </w:r>
-    </w:p>
-    <w:p>
-      <w:pPr>
-        <w:pStyle w:val="Normal"/>
-        <w:rPr>
-          <w:b w:val="false"/>
-          <w:bCs w:val="false"/>
-          <w:shd w:fill="FFFF00" w:val="clear"/>
+      <w:r/>
+    </w:p>
+    <w:p>
+      <w:pPr>
+        <w:pStyle w:val="Normal"/>
+        <w:rPr>
+          <w:b w:val="false"/>
+          <w:shd w:fill="FFFF00" w:val="clear"/>
+          <w:b w:val="false"/>
+          <w:bCs w:val="false"/>
         </w:rPr>
       </w:pPr>
       <w:r>
@@ -525,122 +477,136 @@
         </w:rPr>
         <w:t>Modificar etiqueta de la capacidad minima y maxima de la seccion, por capacidad minima y maxima de estudiantes.</w:t>
       </w:r>
-    </w:p>
-    <w:p>
-      <w:pPr>
-        <w:pStyle w:val="Normal"/>
-        <w:rPr>
-          <w:b w:val="false"/>
-          <w:bCs w:val="false"/>
-          <w:shd w:fill="auto" w:val="clear"/>
-        </w:rPr>
-      </w:pPr>
-      <w:r>
-        <w:rPr>
-          <w:b w:val="false"/>
-          <w:bCs w:val="false"/>
-          <w:shd w:fill="auto" w:val="clear"/>
+      <w:r/>
+    </w:p>
+    <w:p>
+      <w:pPr>
+        <w:pStyle w:val="Normal"/>
+        <w:rPr>
+          <w:b w:val="false"/>
+          <w:shd w:fill="FFFFFF" w:val="clear"/>
+          <w:b w:val="false"/>
+          <w:bCs w:val="false"/>
+        </w:rPr>
+      </w:pPr>
+      <w:r>
+        <w:rPr>
+          <w:b w:val="false"/>
+          <w:bCs w:val="false"/>
+          <w:shd w:fill="FFFF00" w:val="clear"/>
         </w:rPr>
         <w:t>Validar que no se pueda añadir más materias en la sección la configuración.</w:t>
       </w:r>
-    </w:p>
-    <w:p>
-      <w:pPr>
-        <w:pStyle w:val="Normal"/>
-        <w:rPr>
-          <w:b w:val="false"/>
-          <w:bCs w:val="false"/>
-          <w:shd w:fill="auto" w:val="clear"/>
-        </w:rPr>
-      </w:pPr>
-      <w:r>
-        <w:rPr>
-          <w:b w:val="false"/>
-          <w:bCs w:val="false"/>
-          <w:shd w:fill="auto" w:val="clear"/>
+      <w:r/>
+    </w:p>
+    <w:p>
+      <w:pPr>
+        <w:pStyle w:val="Normal"/>
+        <w:rPr>
+          <w:b w:val="false"/>
+          <w:shd w:fill="FFFFFF" w:val="clear"/>
+          <w:b w:val="false"/>
+          <w:bCs w:val="false"/>
+        </w:rPr>
+      </w:pPr>
+      <w:r>
+        <w:rPr>
+          <w:b w:val="false"/>
+          <w:bCs w:val="false"/>
+          <w:shd w:fill="FFFF00" w:val="clear"/>
         </w:rPr>
         <w:t>Validar que no aparezca una materia ya seleccionada.</w:t>
       </w:r>
-    </w:p>
-    <w:p>
-      <w:pPr>
-        <w:pStyle w:val="Normal"/>
-        <w:rPr>
-          <w:b/>
-          <w:bCs/>
-          <w:shd w:fill="auto" w:val="clear"/>
-        </w:rPr>
-      </w:pPr>
-      <w:r>
-        <w:rPr>
-          <w:b/>
-          <w:bCs/>
-          <w:shd w:fill="auto" w:val="clear"/>
+      <w:r/>
+    </w:p>
+    <w:p>
+      <w:pPr>
+        <w:pStyle w:val="Normal"/>
+        <w:rPr>
+          <w:b/>
+          <w:shd w:fill="FFFFFF" w:val="clear"/>
+          <w:b/>
+          <w:bCs/>
+        </w:rPr>
+      </w:pPr>
+      <w:r>
+        <w:rPr>
+          <w:b/>
+          <w:bCs/>
+          <w:shd w:fill="FFFFFF" w:val="clear"/>
         </w:rPr>
         <w:t>Materia:</w:t>
       </w:r>
-    </w:p>
-    <w:p>
-      <w:pPr>
-        <w:pStyle w:val="Normal"/>
-        <w:rPr>
-          <w:b w:val="false"/>
-          <w:bCs w:val="false"/>
-          <w:shd w:fill="auto" w:val="clear"/>
-        </w:rPr>
-      </w:pPr>
-      <w:r>
-        <w:rPr>
-          <w:b w:val="false"/>
-          <w:bCs w:val="false"/>
-          <w:shd w:fill="auto" w:val="clear"/>
+      <w:r/>
+    </w:p>
+    <w:p>
+      <w:pPr>
+        <w:pStyle w:val="Normal"/>
+        <w:rPr>
+          <w:b w:val="false"/>
+          <w:shd w:fill="FFFFFF" w:val="clear"/>
+          <w:b w:val="false"/>
+          <w:bCs w:val="false"/>
+        </w:rPr>
+      </w:pPr>
+      <w:r>
+        <w:rPr>
+          <w:b w:val="false"/>
+          <w:bCs w:val="false"/>
+          <w:shd w:fill="FFFF00" w:val="clear"/>
         </w:rPr>
         <w:t>Remover unidad curricular del formulario.</w:t>
       </w:r>
-    </w:p>
-    <w:p>
-      <w:pPr>
-        <w:pStyle w:val="Normal"/>
-        <w:rPr>
-          <w:b/>
-          <w:bCs/>
-          <w:shd w:fill="auto" w:val="clear"/>
-        </w:rPr>
-      </w:pPr>
-      <w:r>
-        <w:rPr>
-          <w:b/>
-          <w:bCs/>
-          <w:shd w:fill="auto" w:val="clear"/>
+      <w:r/>
+    </w:p>
+    <w:p>
+      <w:pPr>
+        <w:pStyle w:val="Normal"/>
+        <w:rPr>
+          <w:b/>
+          <w:shd w:fill="FFFFFF" w:val="clear"/>
+          <w:b/>
+          <w:bCs/>
+        </w:rPr>
+      </w:pPr>
+      <w:r>
+        <w:rPr>
+          <w:b/>
+          <w:bCs/>
+          <w:shd w:fill="FFFFFF" w:val="clear"/>
         </w:rPr>
         <w:t>Persona:</w:t>
       </w:r>
-    </w:p>
-    <w:p>
-      <w:pPr>
-        <w:pStyle w:val="Normal"/>
-        <w:rPr>
-          <w:b w:val="false"/>
-          <w:bCs w:val="false"/>
-          <w:shd w:fill="auto" w:val="clear"/>
-        </w:rPr>
-      </w:pPr>
-      <w:r>
-        <w:rPr>
-          <w:b w:val="false"/>
-          <w:bCs w:val="false"/>
-          <w:shd w:fill="auto" w:val="clear"/>
+      <w:r/>
+    </w:p>
+    <w:p>
+      <w:pPr>
+        <w:pStyle w:val="Normal"/>
+        <w:rPr>
+          <w:b w:val="false"/>
+          <w:shd w:fill="FFFFFF" w:val="clear"/>
+          <w:b w:val="false"/>
+          <w:bCs w:val="false"/>
+        </w:rPr>
+      </w:pPr>
+      <w:r>
+        <w:rPr>
+          <w:b w:val="false"/>
+          <w:bCs w:val="false"/>
+          <w:shd w:fill="FFFFFF" w:val="clear"/>
         </w:rPr>
         <w:t>Añadir Soporte para agregar las materias disponibles para los docentes</w:t>
       </w:r>
-    </w:p>
-    <w:p>
-      <w:pPr>
-        <w:pStyle w:val="Normal"/>
-        <w:rPr>
-          <w:b/>
-          <w:bCs/>
-          <w:shd w:fill="auto" w:val="clear"/>
+      <w:r/>
+    </w:p>
+    <w:p>
+      <w:pPr>
+        <w:pStyle w:val="Normal"/>
+        <w:rPr>
+          <w:b/>
+          <w:shd w:fill="FFFFFF" w:val="clear"/>
+          <w:b/>
+          <w:bCs/>
         </w:rPr>
       </w:pPr>
       <w:r>
@@ -648,7 +614,7 @@
           <w:b/>
           <w:bCs/>
           <w:u w:val="none"/>
-          <w:shd w:fill="auto" w:val="clear"/>
+          <w:shd w:fill="FFFFFF" w:val="clear"/>
         </w:rPr>
         <w:t>Lugar</w:t>
       </w:r>
@@ -656,20 +622,16 @@
         <w:rPr>
           <w:b/>
           <w:bCs/>
-          <w:shd w:fill="auto" w:val="clear"/>
+          <w:shd w:fill="FFFFFF" w:val="clear"/>
         </w:rPr>
         <w:t xml:space="preserve"> de Nacimiento:</w:t>
       </w:r>
+      <w:r/>
     </w:p>
     <w:p>
       <w:pPr>
         <w:pStyle w:val="Normal"/>
         <w:spacing w:before="0" w:after="200"/>
-        <w:rPr>
-          <w:b w:val="false"/>
-          <w:bCs w:val="false"/>
-          <w:shd w:fill="FFFF00" w:val="clear"/>
-        </w:rPr>
       </w:pPr>
       <w:r>
         <w:rPr>
@@ -679,6 +641,7 @@
         </w:rPr>
         <w:t>Añadir la etiqueta Parroquia en todos los formularios con el campo de lugar de nacimiento.</w:t>
       </w:r>
+      <w:r/>
     </w:p>
     <w:sectPr>
       <w:type w:val="nextPage"/>
@@ -694,7 +657,7 @@
 </file>
 
 <file path=word/styles.xml><?xml version="1.0" encoding="utf-8"?>
-<w:styles xmlns:w="http://schemas.openxmlformats.org/wordprocessingml/2006/main">
+<w:styles xmlns:w="http://schemas.openxmlformats.org/wordprocessingml/2006/main" xmlns:w14="http://schemas.microsoft.com/office/word/2010/wordml" xmlns:mc="http://schemas.openxmlformats.org/markup-compatibility/2006" mc:Ignorable="w14">
   <w:docDefaults>
     <w:rPrDefault>
       <w:rPr>
@@ -709,7 +672,7 @@
       </w:pPr>
     </w:pPrDefault>
   </w:docDefaults>
-  <w:latentStyles w:count="267" w:defQFormat="0" w:defUnhideWhenUsed="1" w:defSemiHidden="1" w:defUIPriority="99" w:defLockedState="0">
+  <w:latentStyles w:defQFormat="0" w:count="267" w:defUnhideWhenUsed="1" w:defSemiHidden="1" w:defUIPriority="99" w:defLockedState="0">
     <w:lsdException w:qFormat="1" w:unhideWhenUsed="0" w:semiHidden="0" w:uiPriority="0" w:name="Normal"/>
     <w:lsdException w:qFormat="1" w:unhideWhenUsed="0" w:semiHidden="0" w:uiPriority="9" w:name="heading 1"/>
     <w:lsdException w:qFormat="1" w:uiPriority="9" w:name="heading 2"/>
@@ -938,9 +901,9 @@
   <w:style w:type="table" w:default="1" w:styleId="Tablanormal">
     <w:name w:val="Normal Table"/>
     <w:uiPriority w:val="99"/>
-    <w:qFormat/>
     <w:semiHidden/>
     <w:unhideWhenUsed/>
+    <w:qFormat/>
     <w:tblPr>
       <w:tblInd w:type="dxa" w:w="0"/>
       <w:tblCellMar>

</xml_diff>

<commit_message>
Support for Close Year Academyc
</commit_message>
<xml_diff>
--- a/PARA JORGE.docx
+++ b/PARA JORGE.docx
@@ -101,6 +101,7 @@
         <w:rPr>
           <w:b w:val="false"/>
           <w:bCs w:val="false"/>
+          <w:shd w:fill="FFFF00" w:val="clear"/>
         </w:rPr>
         <w:t>Modificar proceso de cerrar año académico, para que se cree un nuevo año académico desde esa ventana, tomando en consideración que la descripción  del nuevo año académico debe ser el año del ultimo lapso del año a cerrar y el nuevo año.</w:t>
       </w:r>
@@ -435,7 +436,13 @@
         </w:rPr>
       </w:pPr>
       <w:r>
-        <w:rPr/>
+        <w:rPr>
+          <w:rFonts w:eastAsia="Calibri" w:cs=""/>
+          <w:color w:val="00000A"/>
+          <w:sz w:val="22"/>
+          <w:szCs w:val="22"/>
+          <w:lang w:val="es-VE" w:eastAsia="en-US" w:bidi="ar-SA"/>
+        </w:rPr>
       </w:r>
       <w:r/>
     </w:p>

</xml_diff>